<commit_message>
added login component, modified documentation
</commit_message>
<xml_diff>
--- a/src/app/featured-modules/devices-type/devices-type-documentation.docx
+++ b/src/app/featured-modules/devices-type/devices-type-documentation.docx
@@ -95,15 +95,7 @@
         <w:rPr>
           <w:sz w:val="24"/>
         </w:rPr>
-        <w:t>Add-device-type-fo</w:t>
-      </w:r>
-      <w:bookmarkStart w:id="0" w:name="_GoBack"/>
-      <w:bookmarkEnd w:id="0"/>
-      <w:r>
-        <w:rPr>
-          <w:sz w:val="24"/>
-        </w:rPr>
-        <w:t>rm</w:t>
+        <w:t>Add-device-type-form</w:t>
       </w:r>
     </w:p>
     <w:p>
@@ -429,10 +421,43 @@
       </w:r>
       <w:r>
         <w:rPr>
+          <w:b/>
           <w:i/>
           <w:sz w:val="24"/>
         </w:rPr>
-        <w:t>devices-data, count of all the devices-type and number of devices-type to show per page</w:t>
+        <w:t>devices-</w:t>
+      </w:r>
+      <w:r>
+        <w:rPr>
+          <w:b/>
+          <w:i/>
+          <w:sz w:val="24"/>
+        </w:rPr>
+        <w:t>type-</w:t>
+      </w:r>
+      <w:r>
+        <w:rPr>
+          <w:b/>
+          <w:i/>
+          <w:sz w:val="24"/>
+        </w:rPr>
+        <w:t>data</w:t>
+      </w:r>
+      <w:r>
+        <w:rPr>
+          <w:b/>
+          <w:i/>
+          <w:sz w:val="24"/>
+        </w:rPr>
+        <w:t xml:space="preserve"> for a particular page number</w:t>
+      </w:r>
+      <w:r>
+        <w:rPr>
+          <w:b/>
+          <w:i/>
+          <w:sz w:val="24"/>
+        </w:rPr>
+        <w:t>, count of all the devices-type and number of devices-type to show per page</w:t>
       </w:r>
       <w:r>
         <w:rPr>
@@ -732,6 +757,329 @@
         <w:rPr>
           <w:sz w:val="24"/>
         </w:rPr>
+        <w:t xml:space="preserve">It will loop through the </w:t>
+      </w:r>
+      <w:r>
+        <w:rPr>
+          <w:i/>
+          <w:sz w:val="24"/>
+        </w:rPr>
+        <w:t>devices-type data</w:t>
+      </w:r>
+      <w:r>
+        <w:rPr>
+          <w:sz w:val="24"/>
+        </w:rPr>
+        <w:t xml:space="preserve"> &amp; pass each device-type as an input to the </w:t>
+      </w:r>
+      <w:r>
+        <w:rPr>
+          <w:b/>
+          <w:sz w:val="24"/>
+        </w:rPr>
+        <w:t>card</w:t>
+      </w:r>
+      <w:r>
+        <w:rPr>
+          <w:b/>
+          <w:sz w:val="24"/>
+        </w:rPr>
+        <w:t xml:space="preserve">. </w:t>
+      </w:r>
+    </w:p>
+    <w:p>
+      <w:pPr>
+        <w:shd w:val="clear" w:color="auto" w:fill="1E1E1E"/>
+        <w:spacing w:after="0" w:line="285" w:lineRule="atLeast"/>
+        <w:rPr>
+          <w:rFonts w:ascii="Consolas" w:eastAsia="Times New Roman" w:hAnsi="Consolas" w:cs="Consolas"/>
+          <w:color w:val="D4D4D4"/>
+          <w:sz w:val="21"/>
+          <w:szCs w:val="21"/>
+        </w:rPr>
+      </w:pPr>
+      <w:r>
+        <w:rPr>
+          <w:rFonts w:ascii="Consolas" w:eastAsia="Times New Roman" w:hAnsi="Consolas" w:cs="Consolas"/>
+          <w:color w:val="808080"/>
+          <w:sz w:val="21"/>
+          <w:szCs w:val="21"/>
+        </w:rPr>
+        <w:t>&lt;</w:t>
+      </w:r>
+      <w:r>
+        <w:rPr>
+          <w:rFonts w:ascii="Consolas" w:eastAsia="Times New Roman" w:hAnsi="Consolas" w:cs="Consolas"/>
+          <w:color w:val="569CD6"/>
+          <w:sz w:val="21"/>
+          <w:szCs w:val="21"/>
+        </w:rPr>
+        <w:t>div</w:t>
+      </w:r>
+      <w:r>
+        <w:rPr>
+          <w:rFonts w:ascii="Consolas" w:eastAsia="Times New Roman" w:hAnsi="Consolas" w:cs="Consolas"/>
+          <w:color w:val="D4D4D4"/>
+          <w:sz w:val="21"/>
+          <w:szCs w:val="21"/>
+        </w:rPr>
+        <w:t> </w:t>
+      </w:r>
+      <w:r>
+        <w:rPr>
+          <w:rFonts w:ascii="Consolas" w:eastAsia="Times New Roman" w:hAnsi="Consolas" w:cs="Consolas"/>
+          <w:color w:val="9CDCFE"/>
+          <w:sz w:val="21"/>
+          <w:szCs w:val="21"/>
+        </w:rPr>
+        <w:t>*</w:t>
+      </w:r>
+      <w:proofErr w:type="spellStart"/>
+      <w:r>
+        <w:rPr>
+          <w:rFonts w:ascii="Consolas" w:eastAsia="Times New Roman" w:hAnsi="Consolas" w:cs="Consolas"/>
+          <w:color w:val="9CDCFE"/>
+          <w:sz w:val="21"/>
+          <w:szCs w:val="21"/>
+        </w:rPr>
+        <w:t>ngFor</w:t>
+      </w:r>
+      <w:proofErr w:type="spellEnd"/>
+      <w:r>
+        <w:rPr>
+          <w:rFonts w:ascii="Consolas" w:eastAsia="Times New Roman" w:hAnsi="Consolas" w:cs="Consolas"/>
+          <w:color w:val="D4D4D4"/>
+          <w:sz w:val="21"/>
+          <w:szCs w:val="21"/>
+        </w:rPr>
+        <w:t>=</w:t>
+      </w:r>
+      <w:r>
+        <w:rPr>
+          <w:rFonts w:ascii="Consolas" w:eastAsia="Times New Roman" w:hAnsi="Consolas" w:cs="Consolas"/>
+          <w:color w:val="CE9178"/>
+          <w:sz w:val="21"/>
+          <w:szCs w:val="21"/>
+        </w:rPr>
+        <w:t>"let device-type of devices-type</w:t>
+      </w:r>
+      <w:r>
+        <w:rPr>
+          <w:rFonts w:ascii="Consolas" w:eastAsia="Times New Roman" w:hAnsi="Consolas" w:cs="Consolas"/>
+          <w:color w:val="CE9178"/>
+          <w:sz w:val="21"/>
+          <w:szCs w:val="21"/>
+        </w:rPr>
+        <w:t>"</w:t>
+      </w:r>
+      <w:r>
+        <w:rPr>
+          <w:rFonts w:ascii="Consolas" w:eastAsia="Times New Roman" w:hAnsi="Consolas" w:cs="Consolas"/>
+          <w:color w:val="808080"/>
+          <w:sz w:val="21"/>
+          <w:szCs w:val="21"/>
+        </w:rPr>
+        <w:t>&gt;</w:t>
+      </w:r>
+    </w:p>
+    <w:p>
+      <w:pPr>
+        <w:shd w:val="clear" w:color="auto" w:fill="1E1E1E"/>
+        <w:spacing w:after="0" w:line="285" w:lineRule="atLeast"/>
+        <w:rPr>
+          <w:rFonts w:ascii="Consolas" w:eastAsia="Times New Roman" w:hAnsi="Consolas" w:cs="Consolas"/>
+          <w:color w:val="D4D4D4"/>
+          <w:sz w:val="21"/>
+          <w:szCs w:val="21"/>
+        </w:rPr>
+      </w:pPr>
+      <w:r>
+        <w:rPr>
+          <w:rFonts w:ascii="Consolas" w:eastAsia="Times New Roman" w:hAnsi="Consolas" w:cs="Consolas"/>
+          <w:color w:val="D4D4D4"/>
+          <w:sz w:val="21"/>
+          <w:szCs w:val="21"/>
+        </w:rPr>
+        <w:t>        </w:t>
+      </w:r>
+      <w:r>
+        <w:rPr>
+          <w:rFonts w:ascii="Consolas" w:eastAsia="Times New Roman" w:hAnsi="Consolas" w:cs="Consolas"/>
+          <w:color w:val="808080"/>
+          <w:sz w:val="21"/>
+          <w:szCs w:val="21"/>
+        </w:rPr>
+        <w:t>&lt;</w:t>
+      </w:r>
+      <w:r>
+        <w:rPr>
+          <w:rFonts w:ascii="Consolas" w:eastAsia="Times New Roman" w:hAnsi="Consolas" w:cs="Consolas"/>
+          <w:color w:val="569CD6"/>
+          <w:sz w:val="21"/>
+          <w:szCs w:val="21"/>
+        </w:rPr>
+        <w:t>card</w:t>
+      </w:r>
+      <w:r>
+        <w:rPr>
+          <w:rFonts w:ascii="Consolas" w:eastAsia="Times New Roman" w:hAnsi="Consolas" w:cs="Consolas"/>
+          <w:color w:val="D4D4D4"/>
+          <w:sz w:val="21"/>
+          <w:szCs w:val="21"/>
+        </w:rPr>
+        <w:t> </w:t>
+      </w:r>
+      <w:r>
+        <w:rPr>
+          <w:rFonts w:ascii="Consolas" w:eastAsia="Times New Roman" w:hAnsi="Consolas" w:cs="Consolas"/>
+          <w:color w:val="9CDCFE"/>
+          <w:sz w:val="21"/>
+          <w:szCs w:val="21"/>
+        </w:rPr>
+        <w:t>[</w:t>
+      </w:r>
+      <w:proofErr w:type="spellStart"/>
+      <w:r>
+        <w:rPr>
+          <w:rFonts w:ascii="Consolas" w:eastAsia="Times New Roman" w:hAnsi="Consolas" w:cs="Consolas"/>
+          <w:color w:val="9CDCFE"/>
+          <w:sz w:val="21"/>
+          <w:szCs w:val="21"/>
+        </w:rPr>
+        <w:t>cardData</w:t>
+      </w:r>
+      <w:proofErr w:type="spellEnd"/>
+      <w:proofErr w:type="gramStart"/>
+      <w:r>
+        <w:rPr>
+          <w:rFonts w:ascii="Consolas" w:eastAsia="Times New Roman" w:hAnsi="Consolas" w:cs="Consolas"/>
+          <w:color w:val="9CDCFE"/>
+          <w:sz w:val="21"/>
+          <w:szCs w:val="21"/>
+        </w:rPr>
+        <w:t>]</w:t>
+      </w:r>
+      <w:r>
+        <w:rPr>
+          <w:rFonts w:ascii="Consolas" w:eastAsia="Times New Roman" w:hAnsi="Consolas" w:cs="Consolas"/>
+          <w:color w:val="D4D4D4"/>
+          <w:sz w:val="21"/>
+          <w:szCs w:val="21"/>
+        </w:rPr>
+        <w:t>=</w:t>
+      </w:r>
+      <w:proofErr w:type="gramEnd"/>
+      <w:r>
+        <w:rPr>
+          <w:rFonts w:ascii="Consolas" w:eastAsia="Times New Roman" w:hAnsi="Consolas" w:cs="Consolas"/>
+          <w:color w:val="CE9178"/>
+          <w:sz w:val="21"/>
+          <w:szCs w:val="21"/>
+        </w:rPr>
+        <w:t>"device-type</w:t>
+      </w:r>
+      <w:r>
+        <w:rPr>
+          <w:rFonts w:ascii="Consolas" w:eastAsia="Times New Roman" w:hAnsi="Consolas" w:cs="Consolas"/>
+          <w:color w:val="CE9178"/>
+          <w:sz w:val="21"/>
+          <w:szCs w:val="21"/>
+        </w:rPr>
+        <w:t>"</w:t>
+      </w:r>
+      <w:r>
+        <w:rPr>
+          <w:rFonts w:ascii="Consolas" w:eastAsia="Times New Roman" w:hAnsi="Consolas" w:cs="Consolas"/>
+          <w:color w:val="808080"/>
+          <w:sz w:val="21"/>
+          <w:szCs w:val="21"/>
+        </w:rPr>
+        <w:t>&gt;&lt;/</w:t>
+      </w:r>
+      <w:r>
+        <w:rPr>
+          <w:rFonts w:ascii="Consolas" w:eastAsia="Times New Roman" w:hAnsi="Consolas" w:cs="Consolas"/>
+          <w:color w:val="569CD6"/>
+          <w:sz w:val="21"/>
+          <w:szCs w:val="21"/>
+        </w:rPr>
+        <w:t>card</w:t>
+      </w:r>
+      <w:r>
+        <w:rPr>
+          <w:rFonts w:ascii="Consolas" w:eastAsia="Times New Roman" w:hAnsi="Consolas" w:cs="Consolas"/>
+          <w:color w:val="808080"/>
+          <w:sz w:val="21"/>
+          <w:szCs w:val="21"/>
+        </w:rPr>
+        <w:t>&gt;</w:t>
+      </w:r>
+    </w:p>
+    <w:p>
+      <w:pPr>
+        <w:shd w:val="clear" w:color="auto" w:fill="1E1E1E"/>
+        <w:spacing w:after="0" w:line="285" w:lineRule="atLeast"/>
+        <w:rPr>
+          <w:rFonts w:ascii="Consolas" w:eastAsia="Times New Roman" w:hAnsi="Consolas" w:cs="Consolas"/>
+          <w:color w:val="D4D4D4"/>
+          <w:sz w:val="21"/>
+          <w:szCs w:val="21"/>
+        </w:rPr>
+      </w:pPr>
+      <w:r>
+        <w:rPr>
+          <w:rFonts w:ascii="Consolas" w:eastAsia="Times New Roman" w:hAnsi="Consolas" w:cs="Consolas"/>
+          <w:color w:val="D4D4D4"/>
+          <w:sz w:val="21"/>
+          <w:szCs w:val="21"/>
+        </w:rPr>
+        <w:t>    </w:t>
+      </w:r>
+      <w:r>
+        <w:rPr>
+          <w:rFonts w:ascii="Consolas" w:eastAsia="Times New Roman" w:hAnsi="Consolas" w:cs="Consolas"/>
+          <w:color w:val="808080"/>
+          <w:sz w:val="21"/>
+          <w:szCs w:val="21"/>
+        </w:rPr>
+        <w:t>&lt;/</w:t>
+      </w:r>
+      <w:r>
+        <w:rPr>
+          <w:rFonts w:ascii="Consolas" w:eastAsia="Times New Roman" w:hAnsi="Consolas" w:cs="Consolas"/>
+          <w:color w:val="569CD6"/>
+          <w:sz w:val="21"/>
+          <w:szCs w:val="21"/>
+        </w:rPr>
+        <w:t>div</w:t>
+      </w:r>
+      <w:r>
+        <w:rPr>
+          <w:rFonts w:ascii="Consolas" w:eastAsia="Times New Roman" w:hAnsi="Consolas" w:cs="Consolas"/>
+          <w:color w:val="808080"/>
+          <w:sz w:val="21"/>
+          <w:szCs w:val="21"/>
+        </w:rPr>
+        <w:t>&gt;</w:t>
+      </w:r>
+    </w:p>
+    <w:p>
+      <w:pPr>
+        <w:rPr>
+          <w:sz w:val="24"/>
+        </w:rPr>
+      </w:pPr>
+    </w:p>
+    <w:p>
+      <w:pPr>
+        <w:rPr>
+          <w:sz w:val="24"/>
+        </w:rPr>
+      </w:pPr>
+      <w:r>
+        <w:rPr>
+          <w:sz w:val="24"/>
+        </w:rPr>
         <w:t>In this image you can see 8 cards per page. You can change it to any number.</w:t>
       </w:r>
     </w:p>
@@ -766,32 +1114,14 @@
         <w:rPr>
           <w:sz w:val="24"/>
         </w:rPr>
-        <w:t>in this case) which fetches the devices-type data for that page number from service.</w:t>
-      </w:r>
-    </w:p>
-    <w:p>
-      <w:pPr>
-        <w:rPr>
-          <w:b/>
-          <w:sz w:val="32"/>
-        </w:rPr>
-      </w:pPr>
-    </w:p>
-    <w:p>
-      <w:pPr>
-        <w:rPr>
-          <w:b/>
-          <w:sz w:val="32"/>
-        </w:rPr>
-      </w:pPr>
-    </w:p>
-    <w:p>
-      <w:pPr>
-        <w:rPr>
-          <w:b/>
-          <w:sz w:val="32"/>
-        </w:rPr>
-      </w:pPr>
+        <w:t>in this case) which fetches the devices-type data for that page number fr</w:t>
+      </w:r>
+      <w:r>
+        <w:rPr>
+          <w:sz w:val="24"/>
+        </w:rPr>
+        <w:t>om service and again re-render this component.</w:t>
+      </w:r>
     </w:p>
     <w:p>
       <w:pPr>
@@ -1732,7 +2062,7 @@
           </mc:Choice>
           <mc:Fallback>
             <w:pict>
-              <v:rect id="Rectangle 8" o:spid="_x0000_s1026" style="position:absolute;margin-left:-13.5pt;margin-top:24.75pt;width:546pt;height:266.25pt;z-index:251666432;visibility:visible;mso-wrap-style:square;mso-width-percent:0;mso-height-percent:0;mso-wrap-distance-left:9pt;mso-wrap-distance-top:0;mso-wrap-distance-right:9pt;mso-wrap-distance-bottom:0;mso-position-horizontal:absolute;mso-position-horizontal-relative:text;mso-position-vertical:absolute;mso-position-vertical-relative:text;mso-width-percent:0;mso-height-percent:0;mso-width-relative:margin;mso-height-relative:margin;v-text-anchor:middle" o:gfxdata="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" stroked="f" strokeweight="2pt">
+              <v:rect id="Rectangle 8" o:spid="_x0000_s1026" style="position:absolute;margin-left:-13.5pt;margin-top:24.75pt;width:546pt;height:266.25pt;z-index:251666432;visibility:visible;mso-wrap-style:square;mso-width-percent:0;mso-height-percent:0;mso-wrap-distance-left:9pt;mso-wrap-distance-top:0;mso-wrap-distance-right:9pt;mso-wrap-distance-bottom:0;mso-position-horizontal:absolute;mso-position-horizontal-relative:text;mso-position-vertical:absolute;mso-position-vertical-relative:text;mso-width-percent:0;mso-height-percent:0;mso-width-relative:margin;mso-height-relative:margin;v-text-anchor:middle" o:gfxdata="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" stroked="f" strokeweight="2pt">
                 <v:fill r:id="rId17" o:title="" recolor="t" rotate="t" type="frame"/>
               </v:rect>
             </w:pict>
@@ -2489,6 +2819,8 @@
       <w:r>
         <w:t>}</w:t>
       </w:r>
+      <w:bookmarkStart w:id="0" w:name="_GoBack"/>
+      <w:bookmarkEnd w:id="0"/>
     </w:p>
     <w:sectPr>
       <w:pgSz w:w="12240" w:h="15840"/>

</xml_diff>